<commit_message>
fixed a comment and added some more connent to external documentation
</commit_message>
<xml_diff>
--- a/Project_Documetation.docx
+++ b/Project_Documetation.docx
@@ -38,85 +38,71 @@
           <w:sz w:val="24"/>
           <w:szCs w:val="24"/>
         </w:rPr>
-        <w:t>Logo</w:t>
-      </w:r>
-      <w:r>
-        <w:rPr>
-          <w:sz w:val="24"/>
-          <w:szCs w:val="24"/>
-        </w:rPr>
-        <w:tab/>
-      </w:r>
-      <w:r>
-        <w:rPr>
-          <w:sz w:val="24"/>
-          <w:szCs w:val="24"/>
-        </w:rPr>
-        <w:tab/>
-      </w:r>
-      <w:r>
-        <w:rPr>
-          <w:sz w:val="24"/>
-          <w:szCs w:val="24"/>
-        </w:rPr>
-        <w:tab/>
-      </w:r>
-      <w:r>
-        <w:rPr>
-          <w:sz w:val="24"/>
-          <w:szCs w:val="24"/>
-        </w:rPr>
-        <w:tab/>
-      </w:r>
-      <w:r>
-        <w:rPr>
-          <w:sz w:val="24"/>
-          <w:szCs w:val="24"/>
-        </w:rPr>
-        <w:tab/>
-      </w:r>
-      <w:r>
-        <w:rPr>
-          <w:sz w:val="24"/>
-          <w:szCs w:val="24"/>
-        </w:rPr>
-        <w:tab/>
-      </w:r>
-      <w:r>
-        <w:rPr>
-          <w:sz w:val="24"/>
-          <w:szCs w:val="24"/>
-        </w:rPr>
-        <w:tab/>
-      </w:r>
-      <w:r>
-        <w:rPr>
-          <w:sz w:val="24"/>
-          <w:szCs w:val="24"/>
-        </w:rPr>
-        <w:tab/>
-      </w:r>
-      <w:r>
-        <w:rPr>
-          <w:sz w:val="24"/>
-          <w:szCs w:val="24"/>
-        </w:rPr>
-        <w:tab/>
-      </w:r>
-      <w:r>
-        <w:rPr>
-          <w:sz w:val="24"/>
-          <w:szCs w:val="24"/>
-        </w:rPr>
-        <w:tab/>
-      </w:r>
-      <w:r>
-        <w:rPr>
-          <w:sz w:val="24"/>
-          <w:szCs w:val="24"/>
-        </w:rPr>
-        <w:tab/>
-        <w:t>2</w:t>
+        <w:t xml:space="preserve">Creators </w:t>
+      </w:r>
+      <w:r>
+        <w:rPr>
+          <w:sz w:val="24"/>
+          <w:szCs w:val="24"/>
+        </w:rPr>
+        <w:tab/>
+      </w:r>
+      <w:r>
+        <w:rPr>
+          <w:sz w:val="24"/>
+          <w:szCs w:val="24"/>
+        </w:rPr>
+        <w:tab/>
+      </w:r>
+      <w:r>
+        <w:rPr>
+          <w:sz w:val="24"/>
+          <w:szCs w:val="24"/>
+        </w:rPr>
+        <w:tab/>
+      </w:r>
+      <w:r>
+        <w:rPr>
+          <w:sz w:val="24"/>
+          <w:szCs w:val="24"/>
+        </w:rPr>
+        <w:tab/>
+      </w:r>
+      <w:r>
+        <w:rPr>
+          <w:sz w:val="24"/>
+          <w:szCs w:val="24"/>
+        </w:rPr>
+        <w:tab/>
+      </w:r>
+      <w:r>
+        <w:rPr>
+          <w:sz w:val="24"/>
+          <w:szCs w:val="24"/>
+        </w:rPr>
+        <w:tab/>
+      </w:r>
+      <w:r>
+        <w:rPr>
+          <w:sz w:val="24"/>
+          <w:szCs w:val="24"/>
+        </w:rPr>
+        <w:tab/>
+      </w:r>
+      <w:r>
+        <w:rPr>
+          <w:sz w:val="24"/>
+          <w:szCs w:val="24"/>
+        </w:rPr>
+        <w:tab/>
+      </w:r>
+      <w:r>
+        <w:rPr>
+          <w:sz w:val="24"/>
+          <w:szCs w:val="24"/>
+        </w:rPr>
+        <w:tab/>
+        <w:t xml:space="preserve">             2</w:t>
       </w:r>
     </w:p>
     <w:p>
@@ -137,7 +123,21 @@
           <w:sz w:val="24"/>
           <w:szCs w:val="24"/>
         </w:rPr>
-        <w:t>Web App Details</w:t>
+        <w:t>Logo</w:t>
+      </w:r>
+      <w:r>
+        <w:rPr>
+          <w:sz w:val="24"/>
+          <w:szCs w:val="24"/>
+        </w:rPr>
+        <w:tab/>
+      </w:r>
+      <w:r>
+        <w:rPr>
+          <w:sz w:val="24"/>
+          <w:szCs w:val="24"/>
+        </w:rPr>
+        <w:tab/>
       </w:r>
       <w:r>
         <w:rPr>
@@ -222,84 +222,87 @@
           <w:sz w:val="24"/>
           <w:szCs w:val="24"/>
         </w:rPr>
-        <w:t>List of Pages</w:t>
-      </w:r>
-      <w:r>
-        <w:rPr>
-          <w:sz w:val="24"/>
-          <w:szCs w:val="24"/>
-        </w:rPr>
-        <w:tab/>
-      </w:r>
-      <w:r>
-        <w:rPr>
-          <w:sz w:val="24"/>
-          <w:szCs w:val="24"/>
-        </w:rPr>
-        <w:tab/>
-      </w:r>
-      <w:r>
-        <w:rPr>
-          <w:sz w:val="24"/>
-          <w:szCs w:val="24"/>
-        </w:rPr>
-        <w:tab/>
-      </w:r>
-      <w:r>
-        <w:rPr>
-          <w:sz w:val="24"/>
-          <w:szCs w:val="24"/>
-        </w:rPr>
-        <w:tab/>
-      </w:r>
-      <w:r>
-        <w:rPr>
-          <w:sz w:val="24"/>
-          <w:szCs w:val="24"/>
-        </w:rPr>
-        <w:tab/>
-      </w:r>
-      <w:r>
-        <w:rPr>
-          <w:sz w:val="24"/>
-          <w:szCs w:val="24"/>
-        </w:rPr>
-        <w:tab/>
-      </w:r>
-      <w:r>
-        <w:rPr>
-          <w:sz w:val="24"/>
-          <w:szCs w:val="24"/>
-        </w:rPr>
-        <w:tab/>
-      </w:r>
-      <w:r>
-        <w:rPr>
-          <w:sz w:val="24"/>
-          <w:szCs w:val="24"/>
-        </w:rPr>
-        <w:tab/>
-      </w:r>
-      <w:r>
-        <w:rPr>
-          <w:sz w:val="24"/>
-          <w:szCs w:val="24"/>
-        </w:rPr>
-        <w:tab/>
-      </w:r>
-      <w:r>
-        <w:rPr>
-          <w:sz w:val="24"/>
-          <w:szCs w:val="24"/>
-        </w:rPr>
-        <w:tab/>
-      </w:r>
-      <w:r>
-        <w:rPr>
-          <w:sz w:val="24"/>
-          <w:szCs w:val="24"/>
-        </w:rPr>
-        <w:t>3</w:t>
+        <w:t>Web App Details</w:t>
+      </w:r>
+      <w:r>
+        <w:rPr>
+          <w:sz w:val="24"/>
+          <w:szCs w:val="24"/>
+        </w:rPr>
+        <w:tab/>
+      </w:r>
+      <w:r>
+        <w:rPr>
+          <w:sz w:val="24"/>
+          <w:szCs w:val="24"/>
+        </w:rPr>
+        <w:tab/>
+      </w:r>
+      <w:r>
+        <w:rPr>
+          <w:sz w:val="24"/>
+          <w:szCs w:val="24"/>
+        </w:rPr>
+        <w:tab/>
+      </w:r>
+      <w:r>
+        <w:rPr>
+          <w:sz w:val="24"/>
+          <w:szCs w:val="24"/>
+        </w:rPr>
+        <w:tab/>
+      </w:r>
+      <w:r>
+        <w:rPr>
+          <w:sz w:val="24"/>
+          <w:szCs w:val="24"/>
+        </w:rPr>
+        <w:tab/>
+      </w:r>
+      <w:r>
+        <w:rPr>
+          <w:sz w:val="24"/>
+          <w:szCs w:val="24"/>
+        </w:rPr>
+        <w:tab/>
+      </w:r>
+      <w:r>
+        <w:rPr>
+          <w:sz w:val="24"/>
+          <w:szCs w:val="24"/>
+        </w:rPr>
+        <w:tab/>
+      </w:r>
+      <w:r>
+        <w:rPr>
+          <w:sz w:val="24"/>
+          <w:szCs w:val="24"/>
+        </w:rPr>
+        <w:tab/>
+      </w:r>
+      <w:r>
+        <w:rPr>
+          <w:sz w:val="24"/>
+          <w:szCs w:val="24"/>
+        </w:rPr>
+        <w:tab/>
+        <w:t>2</w:t>
+      </w:r>
+      <w:r>
+        <w:rPr>
+          <w:sz w:val="24"/>
+          <w:szCs w:val="24"/>
+        </w:rPr>
+        <w:t xml:space="preserve"> </w:t>
+      </w:r>
+      <w:bookmarkStart w:id="0" w:name="_GoBack"/>
+      <w:bookmarkEnd w:id="0"/>
+      <w:r>
+        <w:rPr>
+          <w:sz w:val="24"/>
+          <w:szCs w:val="24"/>
+        </w:rPr>
+        <w:t>- 3</w:t>
       </w:r>
     </w:p>
     <w:p>
@@ -320,71 +323,84 @@
           <w:sz w:val="24"/>
           <w:szCs w:val="24"/>
         </w:rPr>
-        <w:t>Version History</w:t>
-      </w:r>
-      <w:r>
-        <w:rPr>
-          <w:sz w:val="24"/>
-          <w:szCs w:val="24"/>
-        </w:rPr>
-        <w:tab/>
-      </w:r>
-      <w:r>
-        <w:rPr>
-          <w:sz w:val="24"/>
-          <w:szCs w:val="24"/>
-        </w:rPr>
-        <w:tab/>
-      </w:r>
-      <w:r>
-        <w:rPr>
-          <w:sz w:val="24"/>
-          <w:szCs w:val="24"/>
-        </w:rPr>
-        <w:tab/>
-      </w:r>
-      <w:r>
-        <w:rPr>
-          <w:sz w:val="24"/>
-          <w:szCs w:val="24"/>
-        </w:rPr>
-        <w:tab/>
-      </w:r>
-      <w:r>
-        <w:rPr>
-          <w:sz w:val="24"/>
-          <w:szCs w:val="24"/>
-        </w:rPr>
-        <w:tab/>
-      </w:r>
-      <w:r>
-        <w:rPr>
-          <w:sz w:val="24"/>
-          <w:szCs w:val="24"/>
-        </w:rPr>
-        <w:tab/>
-      </w:r>
-      <w:r>
-        <w:rPr>
-          <w:sz w:val="24"/>
-          <w:szCs w:val="24"/>
-        </w:rPr>
-        <w:tab/>
-      </w:r>
-      <w:r>
-        <w:rPr>
-          <w:sz w:val="24"/>
-          <w:szCs w:val="24"/>
-        </w:rPr>
-        <w:tab/>
-      </w:r>
-      <w:r>
-        <w:rPr>
-          <w:sz w:val="24"/>
-          <w:szCs w:val="24"/>
-        </w:rPr>
-        <w:tab/>
-        <w:t>4</w:t>
+        <w:t>List of Pages</w:t>
+      </w:r>
+      <w:r>
+        <w:rPr>
+          <w:sz w:val="24"/>
+          <w:szCs w:val="24"/>
+        </w:rPr>
+        <w:tab/>
+      </w:r>
+      <w:r>
+        <w:rPr>
+          <w:sz w:val="24"/>
+          <w:szCs w:val="24"/>
+        </w:rPr>
+        <w:tab/>
+      </w:r>
+      <w:r>
+        <w:rPr>
+          <w:sz w:val="24"/>
+          <w:szCs w:val="24"/>
+        </w:rPr>
+        <w:tab/>
+      </w:r>
+      <w:r>
+        <w:rPr>
+          <w:sz w:val="24"/>
+          <w:szCs w:val="24"/>
+        </w:rPr>
+        <w:tab/>
+      </w:r>
+      <w:r>
+        <w:rPr>
+          <w:sz w:val="24"/>
+          <w:szCs w:val="24"/>
+        </w:rPr>
+        <w:tab/>
+      </w:r>
+      <w:r>
+        <w:rPr>
+          <w:sz w:val="24"/>
+          <w:szCs w:val="24"/>
+        </w:rPr>
+        <w:tab/>
+      </w:r>
+      <w:r>
+        <w:rPr>
+          <w:sz w:val="24"/>
+          <w:szCs w:val="24"/>
+        </w:rPr>
+        <w:tab/>
+      </w:r>
+      <w:r>
+        <w:rPr>
+          <w:sz w:val="24"/>
+          <w:szCs w:val="24"/>
+        </w:rPr>
+        <w:tab/>
+      </w:r>
+      <w:r>
+        <w:rPr>
+          <w:sz w:val="24"/>
+          <w:szCs w:val="24"/>
+        </w:rPr>
+        <w:tab/>
+      </w:r>
+      <w:r>
+        <w:rPr>
+          <w:sz w:val="24"/>
+          <w:szCs w:val="24"/>
+        </w:rPr>
+        <w:tab/>
+      </w:r>
+      <w:r>
+        <w:rPr>
+          <w:sz w:val="24"/>
+          <w:szCs w:val="24"/>
+        </w:rPr>
+        <w:t>3</w:t>
       </w:r>
     </w:p>
     <w:p>
@@ -405,7 +421,7 @@
           <w:sz w:val="24"/>
           <w:szCs w:val="24"/>
         </w:rPr>
-        <w:t>Color and Typography</w:t>
+        <w:t>Version History</w:t>
       </w:r>
       <w:r>
         <w:rPr>
@@ -490,70 +506,71 @@
           <w:sz w:val="24"/>
           <w:szCs w:val="24"/>
         </w:rPr>
-        <w:t>Application Wireframes</w:t>
-      </w:r>
-      <w:r>
-        <w:rPr>
-          <w:sz w:val="24"/>
-          <w:szCs w:val="24"/>
-        </w:rPr>
-        <w:tab/>
-      </w:r>
-      <w:r>
-        <w:rPr>
-          <w:sz w:val="24"/>
-          <w:szCs w:val="24"/>
-        </w:rPr>
-        <w:tab/>
-      </w:r>
-      <w:r>
-        <w:rPr>
-          <w:sz w:val="24"/>
-          <w:szCs w:val="24"/>
-        </w:rPr>
-        <w:tab/>
-      </w:r>
-      <w:r>
-        <w:rPr>
-          <w:sz w:val="24"/>
-          <w:szCs w:val="24"/>
-        </w:rPr>
-        <w:tab/>
-      </w:r>
-      <w:r>
-        <w:rPr>
-          <w:sz w:val="24"/>
-          <w:szCs w:val="24"/>
-        </w:rPr>
-        <w:tab/>
-      </w:r>
-      <w:r>
-        <w:rPr>
-          <w:sz w:val="24"/>
-          <w:szCs w:val="24"/>
-        </w:rPr>
-        <w:tab/>
-      </w:r>
-      <w:r>
-        <w:rPr>
-          <w:sz w:val="24"/>
-          <w:szCs w:val="24"/>
-        </w:rPr>
-        <w:tab/>
-      </w:r>
-      <w:r>
-        <w:rPr>
-          <w:sz w:val="24"/>
-          <w:szCs w:val="24"/>
-        </w:rPr>
-        <w:tab/>
-      </w:r>
-      <w:r>
-        <w:rPr>
-          <w:sz w:val="24"/>
-          <w:szCs w:val="24"/>
-        </w:rPr>
-        <w:t>5</w:t>
+        <w:t>Color and Typography</w:t>
+      </w:r>
+      <w:r>
+        <w:rPr>
+          <w:sz w:val="24"/>
+          <w:szCs w:val="24"/>
+        </w:rPr>
+        <w:tab/>
+      </w:r>
+      <w:r>
+        <w:rPr>
+          <w:sz w:val="24"/>
+          <w:szCs w:val="24"/>
+        </w:rPr>
+        <w:tab/>
+      </w:r>
+      <w:r>
+        <w:rPr>
+          <w:sz w:val="24"/>
+          <w:szCs w:val="24"/>
+        </w:rPr>
+        <w:tab/>
+      </w:r>
+      <w:r>
+        <w:rPr>
+          <w:sz w:val="24"/>
+          <w:szCs w:val="24"/>
+        </w:rPr>
+        <w:tab/>
+      </w:r>
+      <w:r>
+        <w:rPr>
+          <w:sz w:val="24"/>
+          <w:szCs w:val="24"/>
+        </w:rPr>
+        <w:tab/>
+      </w:r>
+      <w:r>
+        <w:rPr>
+          <w:sz w:val="24"/>
+          <w:szCs w:val="24"/>
+        </w:rPr>
+        <w:tab/>
+      </w:r>
+      <w:r>
+        <w:rPr>
+          <w:sz w:val="24"/>
+          <w:szCs w:val="24"/>
+        </w:rPr>
+        <w:tab/>
+      </w:r>
+      <w:r>
+        <w:rPr>
+          <w:sz w:val="24"/>
+          <w:szCs w:val="24"/>
+        </w:rPr>
+        <w:tab/>
+      </w:r>
+      <w:r>
+        <w:rPr>
+          <w:sz w:val="24"/>
+          <w:szCs w:val="24"/>
+        </w:rPr>
+        <w:tab/>
+        <w:t>4</w:t>
       </w:r>
     </w:p>
     <w:p>
@@ -574,6 +591,90 @@
           <w:sz w:val="24"/>
           <w:szCs w:val="24"/>
         </w:rPr>
+        <w:t>Application Wireframes</w:t>
+      </w:r>
+      <w:r>
+        <w:rPr>
+          <w:sz w:val="24"/>
+          <w:szCs w:val="24"/>
+        </w:rPr>
+        <w:tab/>
+      </w:r>
+      <w:r>
+        <w:rPr>
+          <w:sz w:val="24"/>
+          <w:szCs w:val="24"/>
+        </w:rPr>
+        <w:tab/>
+      </w:r>
+      <w:r>
+        <w:rPr>
+          <w:sz w:val="24"/>
+          <w:szCs w:val="24"/>
+        </w:rPr>
+        <w:tab/>
+      </w:r>
+      <w:r>
+        <w:rPr>
+          <w:sz w:val="24"/>
+          <w:szCs w:val="24"/>
+        </w:rPr>
+        <w:tab/>
+      </w:r>
+      <w:r>
+        <w:rPr>
+          <w:sz w:val="24"/>
+          <w:szCs w:val="24"/>
+        </w:rPr>
+        <w:tab/>
+      </w:r>
+      <w:r>
+        <w:rPr>
+          <w:sz w:val="24"/>
+          <w:szCs w:val="24"/>
+        </w:rPr>
+        <w:tab/>
+      </w:r>
+      <w:r>
+        <w:rPr>
+          <w:sz w:val="24"/>
+          <w:szCs w:val="24"/>
+        </w:rPr>
+        <w:tab/>
+      </w:r>
+      <w:r>
+        <w:rPr>
+          <w:sz w:val="24"/>
+          <w:szCs w:val="24"/>
+        </w:rPr>
+        <w:tab/>
+      </w:r>
+      <w:r>
+        <w:rPr>
+          <w:sz w:val="24"/>
+          <w:szCs w:val="24"/>
+        </w:rPr>
+        <w:t>5</w:t>
+      </w:r>
+    </w:p>
+    <w:p>
+      <w:pPr>
+        <w:pStyle w:val="ListParagraph"/>
+        <w:numPr>
+          <w:ilvl w:val="0"/>
+          <w:numId w:val="1"/>
+        </w:numPr>
+        <w:spacing w:line="480" w:lineRule="auto"/>
+        <w:rPr>
+          <w:sz w:val="24"/>
+          <w:szCs w:val="24"/>
+        </w:rPr>
+      </w:pPr>
+      <w:r>
+        <w:rPr>
+          <w:sz w:val="24"/>
+          <w:szCs w:val="24"/>
+        </w:rPr>
         <w:t>Application Screenshots</w:t>
       </w:r>
       <w:r>
@@ -718,6 +819,9 @@
     </w:p>
     <w:p>
       <w:pPr>
+        <w:tabs>
+          <w:tab w:val="left" w:pos="6630"/>
+        </w:tabs>
         <w:spacing w:line="240" w:lineRule="auto"/>
         <w:rPr>
           <w:b/>
@@ -725,6 +829,50 @@
           <w:szCs w:val="28"/>
         </w:rPr>
       </w:pPr>
+      <w:r>
+        <w:rPr>
+          <w:b/>
+          <w:sz w:val="28"/>
+          <w:szCs w:val="28"/>
+        </w:rPr>
+        <w:lastRenderedPageBreak/>
+        <w:tab/>
+      </w:r>
+    </w:p>
+    <w:p>
+      <w:pPr>
+        <w:tabs>
+          <w:tab w:val="left" w:pos="6630"/>
+        </w:tabs>
+        <w:spacing w:line="240" w:lineRule="auto"/>
+        <w:rPr>
+          <w:b/>
+          <w:sz w:val="28"/>
+          <w:szCs w:val="28"/>
+        </w:rPr>
+      </w:pPr>
+      <w:r>
+        <w:rPr>
+          <w:b/>
+          <w:sz w:val="28"/>
+          <w:szCs w:val="28"/>
+        </w:rPr>
+        <w:t xml:space="preserve">Creators: </w:t>
+      </w:r>
+      <w:r>
+        <w:rPr>
+          <w:sz w:val="24"/>
+          <w:szCs w:val="24"/>
+        </w:rPr>
+        <w:t>The creators of this web app will be Alex Friesen and Sam Sunny</w:t>
+      </w:r>
+      <w:r>
+        <w:rPr>
+          <w:sz w:val="24"/>
+          <w:szCs w:val="24"/>
+        </w:rPr>
+        <w:t>.</w:t>
+      </w:r>
     </w:p>
     <w:p>
       <w:pPr>
@@ -741,8 +889,8 @@
           <w:noProof/>
           <w:sz w:val="24"/>
           <w:szCs w:val="24"/>
-        </w:rPr>
-        <w:lastRenderedPageBreak/>
+          <w:lang w:val="en-CA" w:eastAsia="en-CA"/>
+        </w:rPr>
         <w:drawing>
           <wp:inline distT="0" distB="0" distL="0" distR="0" wp14:anchorId="03B2F7DC" wp14:editId="03DB6C06">
             <wp:extent cx="3048000" cy="2584479"/>
@@ -1013,16 +1161,6 @@
     </w:p>
     <w:p>
       <w:pPr>
-        <w:pStyle w:val="ListParagraph"/>
-        <w:spacing w:line="480" w:lineRule="auto"/>
-        <w:rPr>
-          <w:sz w:val="24"/>
-          <w:szCs w:val="24"/>
-        </w:rPr>
-      </w:pPr>
-    </w:p>
-    <w:p>
-      <w:pPr>
         <w:spacing w:line="240" w:lineRule="auto"/>
         <w:rPr>
           <w:b/>
@@ -1169,16 +1307,7 @@
           <w:sz w:val="24"/>
           <w:szCs w:val="24"/>
         </w:rPr>
-        <w:t xml:space="preserve"> Details including First name, La</w:t>
-      </w:r>
-      <w:bookmarkStart w:id="0" w:name="_GoBack"/>
-      <w:bookmarkEnd w:id="0"/>
-      <w:r>
-        <w:rPr>
-          <w:sz w:val="24"/>
-          <w:szCs w:val="24"/>
-        </w:rPr>
-        <w:t>st name, email id and a password are required to register.</w:t>
+        <w:t xml:space="preserve"> Details including First name, Last name, email id and a password are required to register.</w:t>
       </w:r>
     </w:p>
     <w:p>
@@ -1260,6 +1389,23 @@
     </w:p>
     <w:p>
       <w:pPr>
+        <w:spacing w:after="0" w:line="240" w:lineRule="auto"/>
+        <w:rPr>
+          <w:sz w:val="24"/>
+          <w:szCs w:val="24"/>
+        </w:rPr>
+      </w:pPr>
+      <w:r>
+        <w:rPr>
+          <w:b/>
+          <w:sz w:val="24"/>
+          <w:szCs w:val="24"/>
+        </w:rPr>
+        <w:t>Edit Game Details and Statistics Page</w:t>
+      </w:r>
+    </w:p>
+    <w:p>
+      <w:pPr>
         <w:spacing w:line="360" w:lineRule="auto"/>
         <w:rPr>
           <w:sz w:val="24"/>
@@ -1268,28 +1414,9 @@
       </w:pPr>
       <w:r>
         <w:rPr>
-          <w:b/>
-          <w:sz w:val="24"/>
-          <w:szCs w:val="24"/>
-        </w:rPr>
-        <w:lastRenderedPageBreak/>
-        <w:t>Edit Game Details and Statistics Page</w:t>
-      </w:r>
-    </w:p>
-    <w:p>
-      <w:pPr>
-        <w:spacing w:line="360" w:lineRule="auto"/>
-        <w:rPr>
-          <w:sz w:val="24"/>
-          <w:szCs w:val="24"/>
-        </w:rPr>
-      </w:pPr>
-      <w:r>
-        <w:rPr>
-          <w:sz w:val="24"/>
-          <w:szCs w:val="24"/>
-        </w:rPr>
-        <w:tab/>
+          <w:sz w:val="24"/>
+          <w:szCs w:val="24"/>
+        </w:rPr>
         <w:t>On this page, you can edit the details of existing match tracking data.</w:t>
       </w:r>
     </w:p>
@@ -1366,6 +1493,7 @@
           <w:noProof/>
           <w:sz w:val="24"/>
           <w:szCs w:val="24"/>
+          <w:lang w:val="en-CA" w:eastAsia="en-CA"/>
         </w:rPr>
         <w:drawing>
           <wp:inline distT="0" distB="0" distL="0" distR="0">
@@ -1496,6 +1624,24 @@
       <w:pPr>
         <w:spacing w:line="480" w:lineRule="auto"/>
         <w:rPr>
+          <w:sz w:val="24"/>
+          <w:szCs w:val="24"/>
+        </w:rPr>
+      </w:pPr>
+    </w:p>
+    <w:p>
+      <w:pPr>
+        <w:spacing w:line="480" w:lineRule="auto"/>
+        <w:rPr>
+          <w:sz w:val="24"/>
+          <w:szCs w:val="24"/>
+        </w:rPr>
+      </w:pPr>
+    </w:p>
+    <w:p>
+      <w:pPr>
+        <w:spacing w:line="480" w:lineRule="auto"/>
+        <w:rPr>
           <w:b/>
           <w:sz w:val="28"/>
           <w:szCs w:val="28"/>
@@ -1858,7 +2004,7 @@
           <w:rPr>
             <w:noProof/>
           </w:rPr>
-          <w:t>4</w:t>
+          <w:t>7</w:t>
         </w:r>
         <w:r>
           <w:rPr>

</xml_diff>

<commit_message>
Updated document and did small css changes. still experimenting.
</commit_message>
<xml_diff>
--- a/Project_Documetation.docx
+++ b/Project_Documetation.docx
@@ -123,85 +123,72 @@
           <w:sz w:val="24"/>
           <w:szCs w:val="24"/>
         </w:rPr>
-        <w:t>Logo</w:t>
-      </w:r>
-      <w:r>
-        <w:rPr>
-          <w:sz w:val="24"/>
-          <w:szCs w:val="24"/>
-        </w:rPr>
-        <w:tab/>
-      </w:r>
-      <w:r>
-        <w:rPr>
-          <w:sz w:val="24"/>
-          <w:szCs w:val="24"/>
-        </w:rPr>
-        <w:tab/>
-      </w:r>
-      <w:r>
-        <w:rPr>
-          <w:sz w:val="24"/>
-          <w:szCs w:val="24"/>
-        </w:rPr>
-        <w:tab/>
-      </w:r>
-      <w:r>
-        <w:rPr>
-          <w:sz w:val="24"/>
-          <w:szCs w:val="24"/>
-        </w:rPr>
-        <w:tab/>
-      </w:r>
-      <w:r>
-        <w:rPr>
-          <w:sz w:val="24"/>
-          <w:szCs w:val="24"/>
-        </w:rPr>
-        <w:tab/>
-      </w:r>
-      <w:r>
-        <w:rPr>
-          <w:sz w:val="24"/>
-          <w:szCs w:val="24"/>
-        </w:rPr>
-        <w:tab/>
-      </w:r>
-      <w:r>
-        <w:rPr>
-          <w:sz w:val="24"/>
-          <w:szCs w:val="24"/>
-        </w:rPr>
-        <w:tab/>
-      </w:r>
-      <w:r>
-        <w:rPr>
-          <w:sz w:val="24"/>
-          <w:szCs w:val="24"/>
-        </w:rPr>
-        <w:tab/>
-      </w:r>
-      <w:r>
-        <w:rPr>
-          <w:sz w:val="24"/>
-          <w:szCs w:val="24"/>
-        </w:rPr>
-        <w:tab/>
-      </w:r>
-      <w:r>
-        <w:rPr>
-          <w:sz w:val="24"/>
-          <w:szCs w:val="24"/>
-        </w:rPr>
-        <w:tab/>
-      </w:r>
-      <w:r>
-        <w:rPr>
-          <w:sz w:val="24"/>
-          <w:szCs w:val="24"/>
-        </w:rPr>
-        <w:tab/>
-        <w:t>2</w:t>
+        <w:t xml:space="preserve">Name of App </w:t>
+      </w:r>
+      <w:r>
+        <w:rPr>
+          <w:sz w:val="24"/>
+          <w:szCs w:val="24"/>
+        </w:rPr>
+        <w:tab/>
+      </w:r>
+      <w:r>
+        <w:rPr>
+          <w:sz w:val="24"/>
+          <w:szCs w:val="24"/>
+        </w:rPr>
+        <w:tab/>
+      </w:r>
+      <w:r>
+        <w:rPr>
+          <w:sz w:val="24"/>
+          <w:szCs w:val="24"/>
+        </w:rPr>
+        <w:tab/>
+      </w:r>
+      <w:r>
+        <w:rPr>
+          <w:sz w:val="24"/>
+          <w:szCs w:val="24"/>
+        </w:rPr>
+        <w:tab/>
+      </w:r>
+      <w:r>
+        <w:rPr>
+          <w:sz w:val="24"/>
+          <w:szCs w:val="24"/>
+        </w:rPr>
+        <w:tab/>
+      </w:r>
+      <w:r>
+        <w:rPr>
+          <w:sz w:val="24"/>
+          <w:szCs w:val="24"/>
+        </w:rPr>
+        <w:tab/>
+      </w:r>
+      <w:r>
+        <w:rPr>
+          <w:sz w:val="24"/>
+          <w:szCs w:val="24"/>
+        </w:rPr>
+        <w:tab/>
+        <w:t xml:space="preserve">  </w:t>
+      </w:r>
+      <w:r>
+        <w:rPr>
+          <w:sz w:val="24"/>
+          <w:szCs w:val="24"/>
+        </w:rPr>
+        <w:tab/>
+      </w:r>
+      <w:r>
+        <w:rPr>
+          <w:sz w:val="24"/>
+          <w:szCs w:val="24"/>
+        </w:rPr>
+        <w:tab/>
+        <w:t xml:space="preserve">             2</w:t>
       </w:r>
     </w:p>
     <w:p>
@@ -222,7 +209,21 @@
           <w:sz w:val="24"/>
           <w:szCs w:val="24"/>
         </w:rPr>
-        <w:t>Web App Details</w:t>
+        <w:t>Logo</w:t>
+      </w:r>
+      <w:r>
+        <w:rPr>
+          <w:sz w:val="24"/>
+          <w:szCs w:val="24"/>
+        </w:rPr>
+        <w:tab/>
+      </w:r>
+      <w:r>
+        <w:rPr>
+          <w:sz w:val="24"/>
+          <w:szCs w:val="24"/>
+        </w:rPr>
+        <w:tab/>
       </w:r>
       <w:r>
         <w:rPr>
@@ -287,22 +288,6 @@
         </w:rPr>
         <w:tab/>
         <w:t>2</w:t>
-      </w:r>
-      <w:r>
-        <w:rPr>
-          <w:sz w:val="24"/>
-          <w:szCs w:val="24"/>
-        </w:rPr>
-        <w:t xml:space="preserve"> </w:t>
-      </w:r>
-      <w:bookmarkStart w:id="0" w:name="_GoBack"/>
-      <w:bookmarkEnd w:id="0"/>
-      <w:r>
-        <w:rPr>
-          <w:sz w:val="24"/>
-          <w:szCs w:val="24"/>
-        </w:rPr>
-        <w:t>- 3</w:t>
       </w:r>
     </w:p>
     <w:p>
@@ -323,85 +308,81 @@
           <w:sz w:val="24"/>
           <w:szCs w:val="24"/>
         </w:rPr>
-        <w:t>List of Pages</w:t>
-      </w:r>
-      <w:r>
-        <w:rPr>
-          <w:sz w:val="24"/>
-          <w:szCs w:val="24"/>
-        </w:rPr>
-        <w:tab/>
-      </w:r>
-      <w:r>
-        <w:rPr>
-          <w:sz w:val="24"/>
-          <w:szCs w:val="24"/>
-        </w:rPr>
-        <w:tab/>
-      </w:r>
-      <w:r>
-        <w:rPr>
-          <w:sz w:val="24"/>
-          <w:szCs w:val="24"/>
-        </w:rPr>
-        <w:tab/>
-      </w:r>
-      <w:r>
-        <w:rPr>
-          <w:sz w:val="24"/>
-          <w:szCs w:val="24"/>
-        </w:rPr>
-        <w:tab/>
-      </w:r>
-      <w:r>
-        <w:rPr>
-          <w:sz w:val="24"/>
-          <w:szCs w:val="24"/>
-        </w:rPr>
-        <w:tab/>
-      </w:r>
-      <w:r>
-        <w:rPr>
-          <w:sz w:val="24"/>
-          <w:szCs w:val="24"/>
-        </w:rPr>
-        <w:tab/>
-      </w:r>
-      <w:r>
-        <w:rPr>
-          <w:sz w:val="24"/>
-          <w:szCs w:val="24"/>
-        </w:rPr>
-        <w:tab/>
-      </w:r>
-      <w:r>
-        <w:rPr>
-          <w:sz w:val="24"/>
-          <w:szCs w:val="24"/>
-        </w:rPr>
-        <w:tab/>
-      </w:r>
-      <w:r>
-        <w:rPr>
-          <w:sz w:val="24"/>
-          <w:szCs w:val="24"/>
-        </w:rPr>
-        <w:tab/>
-      </w:r>
-      <w:r>
-        <w:rPr>
-          <w:sz w:val="24"/>
-          <w:szCs w:val="24"/>
-        </w:rPr>
-        <w:tab/>
-      </w:r>
-      <w:r>
-        <w:rPr>
-          <w:sz w:val="24"/>
-          <w:szCs w:val="24"/>
-        </w:rPr>
-        <w:t>3</w:t>
-      </w:r>
+        <w:t>Web App Details</w:t>
+      </w:r>
+      <w:r>
+        <w:rPr>
+          <w:sz w:val="24"/>
+          <w:szCs w:val="24"/>
+        </w:rPr>
+        <w:tab/>
+      </w:r>
+      <w:r>
+        <w:rPr>
+          <w:sz w:val="24"/>
+          <w:szCs w:val="24"/>
+        </w:rPr>
+        <w:tab/>
+      </w:r>
+      <w:r>
+        <w:rPr>
+          <w:sz w:val="24"/>
+          <w:szCs w:val="24"/>
+        </w:rPr>
+        <w:tab/>
+      </w:r>
+      <w:r>
+        <w:rPr>
+          <w:sz w:val="24"/>
+          <w:szCs w:val="24"/>
+        </w:rPr>
+        <w:tab/>
+      </w:r>
+      <w:r>
+        <w:rPr>
+          <w:sz w:val="24"/>
+          <w:szCs w:val="24"/>
+        </w:rPr>
+        <w:tab/>
+      </w:r>
+      <w:r>
+        <w:rPr>
+          <w:sz w:val="24"/>
+          <w:szCs w:val="24"/>
+        </w:rPr>
+        <w:tab/>
+      </w:r>
+      <w:r>
+        <w:rPr>
+          <w:sz w:val="24"/>
+          <w:szCs w:val="24"/>
+        </w:rPr>
+        <w:tab/>
+      </w:r>
+      <w:r>
+        <w:rPr>
+          <w:sz w:val="24"/>
+          <w:szCs w:val="24"/>
+        </w:rPr>
+        <w:tab/>
+      </w:r>
+      <w:r>
+        <w:rPr>
+          <w:sz w:val="24"/>
+          <w:szCs w:val="24"/>
+        </w:rPr>
+        <w:tab/>
+        <w:t>2</w:t>
+      </w:r>
+      <w:r>
+        <w:rPr>
+          <w:sz w:val="24"/>
+          <w:szCs w:val="24"/>
+        </w:rPr>
+        <w:t>s</w:t>
+      </w:r>
+      <w:bookmarkStart w:id="0" w:name="_GoBack"/>
+      <w:bookmarkEnd w:id="0"/>
     </w:p>
     <w:p>
       <w:pPr>
@@ -421,71 +402,84 @@
           <w:sz w:val="24"/>
           <w:szCs w:val="24"/>
         </w:rPr>
-        <w:t>Version History</w:t>
-      </w:r>
-      <w:r>
-        <w:rPr>
-          <w:sz w:val="24"/>
-          <w:szCs w:val="24"/>
-        </w:rPr>
-        <w:tab/>
-      </w:r>
-      <w:r>
-        <w:rPr>
-          <w:sz w:val="24"/>
-          <w:szCs w:val="24"/>
-        </w:rPr>
-        <w:tab/>
-      </w:r>
-      <w:r>
-        <w:rPr>
-          <w:sz w:val="24"/>
-          <w:szCs w:val="24"/>
-        </w:rPr>
-        <w:tab/>
-      </w:r>
-      <w:r>
-        <w:rPr>
-          <w:sz w:val="24"/>
-          <w:szCs w:val="24"/>
-        </w:rPr>
-        <w:tab/>
-      </w:r>
-      <w:r>
-        <w:rPr>
-          <w:sz w:val="24"/>
-          <w:szCs w:val="24"/>
-        </w:rPr>
-        <w:tab/>
-      </w:r>
-      <w:r>
-        <w:rPr>
-          <w:sz w:val="24"/>
-          <w:szCs w:val="24"/>
-        </w:rPr>
-        <w:tab/>
-      </w:r>
-      <w:r>
-        <w:rPr>
-          <w:sz w:val="24"/>
-          <w:szCs w:val="24"/>
-        </w:rPr>
-        <w:tab/>
-      </w:r>
-      <w:r>
-        <w:rPr>
-          <w:sz w:val="24"/>
-          <w:szCs w:val="24"/>
-        </w:rPr>
-        <w:tab/>
-      </w:r>
-      <w:r>
-        <w:rPr>
-          <w:sz w:val="24"/>
-          <w:szCs w:val="24"/>
-        </w:rPr>
-        <w:tab/>
-        <w:t>4</w:t>
+        <w:t>List of Pages</w:t>
+      </w:r>
+      <w:r>
+        <w:rPr>
+          <w:sz w:val="24"/>
+          <w:szCs w:val="24"/>
+        </w:rPr>
+        <w:tab/>
+      </w:r>
+      <w:r>
+        <w:rPr>
+          <w:sz w:val="24"/>
+          <w:szCs w:val="24"/>
+        </w:rPr>
+        <w:tab/>
+      </w:r>
+      <w:r>
+        <w:rPr>
+          <w:sz w:val="24"/>
+          <w:szCs w:val="24"/>
+        </w:rPr>
+        <w:tab/>
+      </w:r>
+      <w:r>
+        <w:rPr>
+          <w:sz w:val="24"/>
+          <w:szCs w:val="24"/>
+        </w:rPr>
+        <w:tab/>
+      </w:r>
+      <w:r>
+        <w:rPr>
+          <w:sz w:val="24"/>
+          <w:szCs w:val="24"/>
+        </w:rPr>
+        <w:tab/>
+      </w:r>
+      <w:r>
+        <w:rPr>
+          <w:sz w:val="24"/>
+          <w:szCs w:val="24"/>
+        </w:rPr>
+        <w:tab/>
+      </w:r>
+      <w:r>
+        <w:rPr>
+          <w:sz w:val="24"/>
+          <w:szCs w:val="24"/>
+        </w:rPr>
+        <w:tab/>
+      </w:r>
+      <w:r>
+        <w:rPr>
+          <w:sz w:val="24"/>
+          <w:szCs w:val="24"/>
+        </w:rPr>
+        <w:tab/>
+      </w:r>
+      <w:r>
+        <w:rPr>
+          <w:sz w:val="24"/>
+          <w:szCs w:val="24"/>
+        </w:rPr>
+        <w:tab/>
+      </w:r>
+      <w:r>
+        <w:rPr>
+          <w:sz w:val="24"/>
+          <w:szCs w:val="24"/>
+        </w:rPr>
+        <w:tab/>
+      </w:r>
+      <w:r>
+        <w:rPr>
+          <w:sz w:val="24"/>
+          <w:szCs w:val="24"/>
+        </w:rPr>
+        <w:t>3</w:t>
       </w:r>
     </w:p>
     <w:p>
@@ -506,7 +500,7 @@
           <w:sz w:val="24"/>
           <w:szCs w:val="24"/>
         </w:rPr>
-        <w:t>Color and Typography</w:t>
+        <w:t>Version History</w:t>
       </w:r>
       <w:r>
         <w:rPr>
@@ -591,69 +585,70 @@
           <w:sz w:val="24"/>
           <w:szCs w:val="24"/>
         </w:rPr>
-        <w:t>Application Wireframes</w:t>
-      </w:r>
-      <w:r>
-        <w:rPr>
-          <w:sz w:val="24"/>
-          <w:szCs w:val="24"/>
-        </w:rPr>
-        <w:tab/>
-      </w:r>
-      <w:r>
-        <w:rPr>
-          <w:sz w:val="24"/>
-          <w:szCs w:val="24"/>
-        </w:rPr>
-        <w:tab/>
-      </w:r>
-      <w:r>
-        <w:rPr>
-          <w:sz w:val="24"/>
-          <w:szCs w:val="24"/>
-        </w:rPr>
-        <w:tab/>
-      </w:r>
-      <w:r>
-        <w:rPr>
-          <w:sz w:val="24"/>
-          <w:szCs w:val="24"/>
-        </w:rPr>
-        <w:tab/>
-      </w:r>
-      <w:r>
-        <w:rPr>
-          <w:sz w:val="24"/>
-          <w:szCs w:val="24"/>
-        </w:rPr>
-        <w:tab/>
-      </w:r>
-      <w:r>
-        <w:rPr>
-          <w:sz w:val="24"/>
-          <w:szCs w:val="24"/>
-        </w:rPr>
-        <w:tab/>
-      </w:r>
-      <w:r>
-        <w:rPr>
-          <w:sz w:val="24"/>
-          <w:szCs w:val="24"/>
-        </w:rPr>
-        <w:tab/>
-      </w:r>
-      <w:r>
-        <w:rPr>
-          <w:sz w:val="24"/>
-          <w:szCs w:val="24"/>
-        </w:rPr>
-        <w:tab/>
-      </w:r>
-      <w:r>
-        <w:rPr>
-          <w:sz w:val="24"/>
-          <w:szCs w:val="24"/>
-        </w:rPr>
+        <w:t>Color and Typography</w:t>
+      </w:r>
+      <w:r>
+        <w:rPr>
+          <w:sz w:val="24"/>
+          <w:szCs w:val="24"/>
+        </w:rPr>
+        <w:tab/>
+      </w:r>
+      <w:r>
+        <w:rPr>
+          <w:sz w:val="24"/>
+          <w:szCs w:val="24"/>
+        </w:rPr>
+        <w:tab/>
+      </w:r>
+      <w:r>
+        <w:rPr>
+          <w:sz w:val="24"/>
+          <w:szCs w:val="24"/>
+        </w:rPr>
+        <w:tab/>
+      </w:r>
+      <w:r>
+        <w:rPr>
+          <w:sz w:val="24"/>
+          <w:szCs w:val="24"/>
+        </w:rPr>
+        <w:tab/>
+      </w:r>
+      <w:r>
+        <w:rPr>
+          <w:sz w:val="24"/>
+          <w:szCs w:val="24"/>
+        </w:rPr>
+        <w:tab/>
+      </w:r>
+      <w:r>
+        <w:rPr>
+          <w:sz w:val="24"/>
+          <w:szCs w:val="24"/>
+        </w:rPr>
+        <w:tab/>
+      </w:r>
+      <w:r>
+        <w:rPr>
+          <w:sz w:val="24"/>
+          <w:szCs w:val="24"/>
+        </w:rPr>
+        <w:tab/>
+      </w:r>
+      <w:r>
+        <w:rPr>
+          <w:sz w:val="24"/>
+          <w:szCs w:val="24"/>
+        </w:rPr>
+        <w:tab/>
+      </w:r>
+      <w:r>
+        <w:rPr>
+          <w:sz w:val="24"/>
+          <w:szCs w:val="24"/>
+        </w:rPr>
+        <w:tab/>
         <w:t>5</w:t>
       </w:r>
     </w:p>
@@ -675,6 +670,90 @@
           <w:sz w:val="24"/>
           <w:szCs w:val="24"/>
         </w:rPr>
+        <w:t>Application Wireframes</w:t>
+      </w:r>
+      <w:r>
+        <w:rPr>
+          <w:sz w:val="24"/>
+          <w:szCs w:val="24"/>
+        </w:rPr>
+        <w:tab/>
+      </w:r>
+      <w:r>
+        <w:rPr>
+          <w:sz w:val="24"/>
+          <w:szCs w:val="24"/>
+        </w:rPr>
+        <w:tab/>
+      </w:r>
+      <w:r>
+        <w:rPr>
+          <w:sz w:val="24"/>
+          <w:szCs w:val="24"/>
+        </w:rPr>
+        <w:tab/>
+      </w:r>
+      <w:r>
+        <w:rPr>
+          <w:sz w:val="24"/>
+          <w:szCs w:val="24"/>
+        </w:rPr>
+        <w:tab/>
+      </w:r>
+      <w:r>
+        <w:rPr>
+          <w:sz w:val="24"/>
+          <w:szCs w:val="24"/>
+        </w:rPr>
+        <w:tab/>
+      </w:r>
+      <w:r>
+        <w:rPr>
+          <w:sz w:val="24"/>
+          <w:szCs w:val="24"/>
+        </w:rPr>
+        <w:tab/>
+      </w:r>
+      <w:r>
+        <w:rPr>
+          <w:sz w:val="24"/>
+          <w:szCs w:val="24"/>
+        </w:rPr>
+        <w:tab/>
+      </w:r>
+      <w:r>
+        <w:rPr>
+          <w:sz w:val="24"/>
+          <w:szCs w:val="24"/>
+        </w:rPr>
+        <w:tab/>
+      </w:r>
+      <w:r>
+        <w:rPr>
+          <w:sz w:val="24"/>
+          <w:szCs w:val="24"/>
+        </w:rPr>
+        <w:t>5</w:t>
+      </w:r>
+    </w:p>
+    <w:p>
+      <w:pPr>
+        <w:pStyle w:val="ListParagraph"/>
+        <w:numPr>
+          <w:ilvl w:val="0"/>
+          <w:numId w:val="1"/>
+        </w:numPr>
+        <w:spacing w:line="480" w:lineRule="auto"/>
+        <w:rPr>
+          <w:sz w:val="24"/>
+          <w:szCs w:val="24"/>
+        </w:rPr>
+      </w:pPr>
+      <w:r>
+        <w:rPr>
+          <w:sz w:val="24"/>
+          <w:szCs w:val="24"/>
+        </w:rPr>
         <w:t>Application Screenshots</w:t>
       </w:r>
       <w:r>
@@ -732,7 +811,7 @@
           <w:szCs w:val="24"/>
         </w:rPr>
         <w:tab/>
-        <w:t>7</w:t>
+        <w:t>8</w:t>
       </w:r>
     </w:p>
     <w:p>
@@ -835,7 +914,6 @@
           <w:sz w:val="28"/>
           <w:szCs w:val="28"/>
         </w:rPr>
-        <w:lastRenderedPageBreak/>
         <w:tab/>
       </w:r>
     </w:p>
@@ -846,32 +924,89 @@
         </w:tabs>
         <w:spacing w:line="240" w:lineRule="auto"/>
         <w:rPr>
+          <w:sz w:val="24"/>
+          <w:szCs w:val="24"/>
+        </w:rPr>
+      </w:pPr>
+      <w:r>
+        <w:rPr>
           <w:b/>
           <w:sz w:val="28"/>
           <w:szCs w:val="28"/>
         </w:rPr>
-      </w:pPr>
-      <w:r>
+        <w:t xml:space="preserve">Creators: </w:t>
+      </w:r>
+      <w:r>
+        <w:rPr>
+          <w:sz w:val="24"/>
+          <w:szCs w:val="24"/>
+        </w:rPr>
+        <w:t>The creators of this web app will be Alex Friesen and Sam Sunny</w:t>
+      </w:r>
+      <w:r>
+        <w:rPr>
+          <w:sz w:val="24"/>
+          <w:szCs w:val="24"/>
+        </w:rPr>
+        <w:t>.</w:t>
+      </w:r>
+    </w:p>
+    <w:p>
+      <w:pPr>
+        <w:tabs>
+          <w:tab w:val="left" w:pos="6630"/>
+        </w:tabs>
+        <w:spacing w:line="240" w:lineRule="auto"/>
         <w:rPr>
           <w:b/>
           <w:sz w:val="28"/>
           <w:szCs w:val="28"/>
         </w:rPr>
-        <w:t xml:space="preserve">Creators: </w:t>
-      </w:r>
-      <w:r>
-        <w:rPr>
-          <w:sz w:val="24"/>
-          <w:szCs w:val="24"/>
-        </w:rPr>
-        <w:t>The creators of this web app will be Alex Friesen and Sam Sunny</w:t>
-      </w:r>
-      <w:r>
-        <w:rPr>
-          <w:sz w:val="24"/>
-          <w:szCs w:val="24"/>
-        </w:rPr>
-        <w:t>.</w:t>
+      </w:pPr>
+      <w:r>
+        <w:rPr>
+          <w:b/>
+          <w:sz w:val="28"/>
+          <w:szCs w:val="28"/>
+        </w:rPr>
+        <w:t xml:space="preserve">Name: </w:t>
+      </w:r>
+      <w:r>
+        <w:rPr>
+          <w:sz w:val="24"/>
+          <w:szCs w:val="24"/>
+        </w:rPr>
+        <w:t xml:space="preserve">The name of our App is </w:t>
+      </w:r>
+      <w:proofErr w:type="spellStart"/>
+      <w:r>
+        <w:rPr>
+          <w:sz w:val="24"/>
+          <w:szCs w:val="24"/>
+        </w:rPr>
+        <w:t>StatTastic</w:t>
+      </w:r>
+      <w:proofErr w:type="spellEnd"/>
+    </w:p>
+    <w:p>
+      <w:pPr>
+        <w:tabs>
+          <w:tab w:val="left" w:pos="6630"/>
+        </w:tabs>
+        <w:spacing w:line="240" w:lineRule="auto"/>
+        <w:rPr>
+          <w:b/>
+          <w:sz w:val="28"/>
+          <w:szCs w:val="28"/>
+        </w:rPr>
+      </w:pPr>
+      <w:r>
+        <w:rPr>
+          <w:b/>
+          <w:sz w:val="28"/>
+          <w:szCs w:val="28"/>
+        </w:rPr>
+        <w:t>Logo:</w:t>
       </w:r>
     </w:p>
     <w:p>
@@ -1043,6 +1178,7 @@
           <w:sz w:val="24"/>
           <w:szCs w:val="24"/>
         </w:rPr>
+        <w:lastRenderedPageBreak/>
         <w:t>During eac</w:t>
       </w:r>
       <w:r>
@@ -1099,7 +1235,6 @@
           <w:sz w:val="24"/>
           <w:szCs w:val="24"/>
         </w:rPr>
-        <w:lastRenderedPageBreak/>
         <w:t xml:space="preserve">After all data is entered for each game and team for each Calendar week, a registered user who is logged in can use a </w:t>
       </w:r>
       <w:r>
@@ -1314,17 +1449,36 @@
       <w:pPr>
         <w:spacing w:line="360" w:lineRule="auto"/>
         <w:rPr>
-          <w:b/>
-          <w:sz w:val="24"/>
-          <w:szCs w:val="24"/>
-        </w:rPr>
-      </w:pPr>
-      <w:r>
-        <w:rPr>
-          <w:b/>
-          <w:sz w:val="24"/>
-          <w:szCs w:val="24"/>
-        </w:rPr>
+          <w:sz w:val="24"/>
+          <w:szCs w:val="24"/>
+        </w:rPr>
+      </w:pPr>
+    </w:p>
+    <w:p>
+      <w:pPr>
+        <w:spacing w:line="360" w:lineRule="auto"/>
+        <w:rPr>
+          <w:sz w:val="24"/>
+          <w:szCs w:val="24"/>
+        </w:rPr>
+      </w:pPr>
+    </w:p>
+    <w:p>
+      <w:pPr>
+        <w:spacing w:line="360" w:lineRule="auto"/>
+        <w:rPr>
+          <w:b/>
+          <w:sz w:val="24"/>
+          <w:szCs w:val="24"/>
+        </w:rPr>
+      </w:pPr>
+      <w:r>
+        <w:rPr>
+          <w:b/>
+          <w:sz w:val="24"/>
+          <w:szCs w:val="24"/>
+        </w:rPr>
+        <w:lastRenderedPageBreak/>
         <w:t>Edit User Details</w:t>
       </w:r>
     </w:p>
@@ -1389,7 +1543,7 @@
     </w:p>
     <w:p>
       <w:pPr>
-        <w:spacing w:after="0" w:line="240" w:lineRule="auto"/>
+        <w:spacing w:after="0" w:line="480" w:lineRule="auto"/>
         <w:rPr>
           <w:sz w:val="24"/>
           <w:szCs w:val="24"/>
@@ -1406,7 +1560,7 @@
     </w:p>
     <w:p>
       <w:pPr>
-        <w:spacing w:line="360" w:lineRule="auto"/>
+        <w:spacing w:line="480" w:lineRule="auto"/>
         <w:rPr>
           <w:sz w:val="24"/>
           <w:szCs w:val="24"/>
@@ -1560,6 +1714,7 @@
           <w:sz w:val="28"/>
           <w:szCs w:val="28"/>
         </w:rPr>
+        <w:lastRenderedPageBreak/>
         <w:t>Colo</w:t>
       </w:r>
       <w:r>
@@ -1610,33 +1765,62 @@
           <w:szCs w:val="24"/>
         </w:rPr>
       </w:pPr>
-    </w:p>
-    <w:p>
-      <w:pPr>
-        <w:spacing w:line="480" w:lineRule="auto"/>
-        <w:rPr>
-          <w:sz w:val="24"/>
-          <w:szCs w:val="24"/>
-        </w:rPr>
-      </w:pPr>
-    </w:p>
-    <w:p>
-      <w:pPr>
-        <w:spacing w:line="480" w:lineRule="auto"/>
-        <w:rPr>
-          <w:sz w:val="24"/>
-          <w:szCs w:val="24"/>
-        </w:rPr>
-      </w:pPr>
-    </w:p>
-    <w:p>
-      <w:pPr>
-        <w:spacing w:line="480" w:lineRule="auto"/>
-        <w:rPr>
-          <w:sz w:val="24"/>
-          <w:szCs w:val="24"/>
-        </w:rPr>
-      </w:pPr>
+      <w:r>
+        <w:rPr>
+          <w:noProof/>
+          <w:sz w:val="24"/>
+          <w:szCs w:val="24"/>
+          <w:lang w:val="en-CA" w:eastAsia="en-CA"/>
+        </w:rPr>
+        <w:drawing>
+          <wp:inline distT="0" distB="0" distL="0" distR="0">
+            <wp:extent cx="5867400" cy="1905000"/>
+            <wp:effectExtent l="0" t="0" r="0" b="0"/>
+            <wp:docPr id="3" name="Picture 3" descr="D:\_COLLAGE\Year_2_semester_2\ASP_.NET\Project1\part1\GameTracker-comp2007\Capture.PNG"/>
+            <wp:cNvGraphicFramePr>
+              <a:graphicFrameLocks xmlns:a="http://schemas.openxmlformats.org/drawingml/2006/main" noChangeAspect="1"/>
+            </wp:cNvGraphicFramePr>
+            <a:graphic xmlns:a="http://schemas.openxmlformats.org/drawingml/2006/main">
+              <a:graphicData uri="http://schemas.openxmlformats.org/drawingml/2006/picture">
+                <pic:pic xmlns:pic="http://schemas.openxmlformats.org/drawingml/2006/picture">
+                  <pic:nvPicPr>
+                    <pic:cNvPr id="0" name="Picture 6" descr="D:\_COLLAGE\Year_2_semester_2\ASP_.NET\Project1\part1\GameTracker-comp2007\Capture.PNG"/>
+                    <pic:cNvPicPr>
+                      <a:picLocks noChangeAspect="1" noChangeArrowheads="1"/>
+                    </pic:cNvPicPr>
+                  </pic:nvPicPr>
+                  <pic:blipFill>
+                    <a:blip r:embed="rId10">
+                      <a:extLst>
+                        <a:ext uri="{28A0092B-C50C-407E-A947-70E740481C1C}">
+                          <a14:useLocalDpi xmlns:a14="http://schemas.microsoft.com/office/drawing/2010/main" val="0"/>
+                        </a:ext>
+                      </a:extLst>
+                    </a:blip>
+                    <a:srcRect/>
+                    <a:stretch>
+                      <a:fillRect/>
+                    </a:stretch>
+                  </pic:blipFill>
+                  <pic:spPr bwMode="auto">
+                    <a:xfrm>
+                      <a:off x="0" y="0"/>
+                      <a:ext cx="5867400" cy="1905000"/>
+                    </a:xfrm>
+                    <a:prstGeom prst="rect">
+                      <a:avLst/>
+                    </a:prstGeom>
+                    <a:noFill/>
+                    <a:ln>
+                      <a:noFill/>
+                    </a:ln>
+                  </pic:spPr>
+                </pic:pic>
+              </a:graphicData>
+            </a:graphic>
+          </wp:inline>
+        </w:drawing>
+      </w:r>
     </w:p>
     <w:p>
       <w:pPr>
@@ -1653,7 +1837,6 @@
           <w:sz w:val="28"/>
           <w:szCs w:val="28"/>
         </w:rPr>
-        <w:lastRenderedPageBreak/>
         <w:t>Wireframes</w:t>
       </w:r>
     </w:p>
@@ -1707,7 +1890,7 @@
             <o:lock v:ext="edit" aspectratio="t"/>
           </v:shapetype>
           <v:shape id="_x0000_i1025" type="#_x0000_t75" style="width:442.5pt;height:260.25pt">
-            <v:imagedata r:id="rId10" o:title="main page"/>
+            <v:imagedata r:id="rId11" o:title="main page"/>
           </v:shape>
         </w:pict>
       </w:r>
@@ -1725,6 +1908,7 @@
           <w:sz w:val="24"/>
           <w:szCs w:val="24"/>
         </w:rPr>
+        <w:lastRenderedPageBreak/>
         <w:t>Login Page:</w:t>
       </w:r>
       <w:r>
@@ -1734,7 +1918,7 @@
         </w:rPr>
         <w:pict>
           <v:shape id="_x0000_i1026" type="#_x0000_t75" style="width:6in;height:253.5pt">
-            <v:imagedata r:id="rId11" o:title="login page"/>
+            <v:imagedata r:id="rId12" o:title="login page"/>
           </v:shape>
         </w:pict>
       </w:r>
@@ -1752,7 +1936,6 @@
           <w:sz w:val="24"/>
           <w:szCs w:val="24"/>
         </w:rPr>
-        <w:lastRenderedPageBreak/>
         <w:t>Register Page:</w:t>
       </w:r>
     </w:p>
@@ -1771,7 +1954,7 @@
         </w:rPr>
         <w:pict>
           <v:shape id="_x0000_i1027" type="#_x0000_t75" style="width:444pt;height:261pt">
-            <v:imagedata r:id="rId12" o:title="register user page"/>
+            <v:imagedata r:id="rId13" o:title="register user page"/>
           </v:shape>
         </w:pict>
       </w:r>
@@ -1805,9 +1988,10 @@
           <w:sz w:val="24"/>
           <w:szCs w:val="24"/>
         </w:rPr>
+        <w:lastRenderedPageBreak/>
         <w:pict>
           <v:shape id="_x0000_i1028" type="#_x0000_t75" style="width:441pt;height:259.5pt">
-            <v:imagedata r:id="rId13" o:title="Create page"/>
+            <v:imagedata r:id="rId14" o:title="Create page"/>
           </v:shape>
         </w:pict>
       </w:r>
@@ -1825,7 +2009,6 @@
           <w:sz w:val="24"/>
           <w:szCs w:val="24"/>
         </w:rPr>
-        <w:lastRenderedPageBreak/>
         <w:t>Edit match stats page:</w:t>
       </w:r>
     </w:p>
@@ -1844,7 +2027,7 @@
         </w:rPr>
         <w:pict>
           <v:shape id="_x0000_i1029" type="#_x0000_t75" style="width:450.75pt;height:273pt">
-            <v:imagedata r:id="rId14" o:title="edit match"/>
+            <v:imagedata r:id="rId15" o:title="edit match"/>
           </v:shape>
         </w:pict>
       </w:r>
@@ -1873,6 +2056,7 @@
           <w:sz w:val="28"/>
           <w:szCs w:val="24"/>
         </w:rPr>
+        <w:lastRenderedPageBreak/>
         <w:t>Screen Shots</w:t>
       </w:r>
     </w:p>
@@ -1910,7 +2094,7 @@
       </w:pPr>
     </w:p>
     <w:sectPr>
-      <w:headerReference w:type="default" r:id="rId15"/>
+      <w:headerReference w:type="default" r:id="rId16"/>
       <w:pgSz w:w="12240" w:h="15840"/>
       <w:pgMar w:top="1440" w:right="1440" w:bottom="1440" w:left="1440" w:header="720" w:footer="720" w:gutter="0"/>
       <w:cols w:space="720"/>
@@ -2004,7 +2188,7 @@
           <w:rPr>
             <w:noProof/>
           </w:rPr>
-          <w:t>7</w:t>
+          <w:t>1</w:t>
         </w:r>
         <w:r>
           <w:rPr>

</xml_diff>